<commit_message>
Player entity hit detection
</commit_message>
<xml_diff>
--- a/to_watch.docx
+++ b/to_watch.docx
@@ -31,6 +31,35 @@
         </w:r>
       </w:hyperlink>
     </w:p>
+    <w:p>
+      <w:pPr>
+        <w:spacing w:before="0" w:after="200" w:line="276"/>
+        <w:ind w:right="0" w:left="0" w:firstLine="0"/>
+        <w:jc w:val="left"/>
+        <w:rPr>
+          <w:rFonts w:ascii="Calibri" w:hAnsi="Calibri" w:cs="Calibri" w:eastAsia="Calibri"/>
+          <w:color w:val="auto"/>
+          <w:spacing w:val="0"/>
+          <w:position w:val="0"/>
+          <w:sz w:val="22"/>
+          <w:shd w:fill="auto" w:val="clear"/>
+        </w:rPr>
+      </w:pPr>
+      <w:hyperlink xmlns:r="http://schemas.openxmlformats.org/officeDocument/2006/relationships" r:id="docRId1">
+        <w:r>
+          <w:rPr>
+            <w:rFonts w:ascii="Calibri" w:hAnsi="Calibri" w:cs="Calibri" w:eastAsia="Calibri"/>
+            <w:color w:val="0000FF"/>
+            <w:spacing w:val="0"/>
+            <w:position w:val="0"/>
+            <w:sz w:val="22"/>
+            <w:u w:val="single"/>
+            <w:shd w:fill="auto" w:val="clear"/>
+          </w:rPr>
+          <w:t xml:space="preserve">https://github.com/libgdx/libgdx/wiki/Managing-your-assets</w:t>
+        </w:r>
+      </w:hyperlink>
+    </w:p>
   </w:body>
 </w:document>
 </file>

</xml_diff>